<commit_message>
Atualização de nomes de ficheiros e atualização de relatório de planeamento e project
</commit_message>
<xml_diff>
--- a/IPL_PSI_MDS_Relatório de Planeamento.docx
+++ b/IPL_PSI_MDS_Relatório de Planeamento.docx
@@ -1,6 +1,6 @@
 
 <file path=word/document.xml><?xml version="1.0" encoding="utf-8"?>
-<w:document xmlns:wpc="http://schemas.microsoft.com/office/word/2010/wordprocessingCanvas" xmlns:cx="http://schemas.microsoft.com/office/drawing/2014/chartex" xmlns:cx1="http://schemas.microsoft.com/office/drawing/2015/9/8/chartex" xmlns:cx2="http://schemas.microsoft.com/office/drawing/2015/10/21/chartex" xmlns:cx3="http://schemas.microsoft.com/office/drawing/2016/5/9/chartex" xmlns:cx4="http://schemas.microsoft.com/office/drawing/2016/5/10/chartex" xmlns:cx5="http://schemas.microsoft.com/office/drawing/2016/5/11/chartex" xmlns:cx6="http://schemas.microsoft.com/office/drawing/2016/5/12/chartex" xmlns:cx7="http://schemas.microsoft.com/office/drawing/2016/5/13/chartex" xmlns:cx8="http://schemas.microsoft.com/office/drawing/2016/5/14/chartex" xmlns:mc="http://schemas.openxmlformats.org/markup-compatibility/2006" xmlns:aink="http://schemas.microsoft.com/office/drawing/2016/ink" xmlns:am3d="http://schemas.microsoft.com/office/drawing/2017/model3d" xmlns:o="urn:schemas-microsoft-com:office:office" xmlns:r="http://schemas.openxmlformats.org/officeDocument/2006/relationships" xmlns:m="http://schemas.openxmlformats.org/officeDocument/2006/math" xmlns:v="urn:schemas-microsoft-com:vml" xmlns:wp14="http://schemas.microsoft.com/office/word/2010/wordprocessingDrawing" xmlns:wp="http://schemas.openxmlformats.org/drawingml/2006/wordprocessingDrawing" xmlns:w10="urn:schemas-microsoft-com:office:word" xmlns:w="http://schemas.openxmlformats.org/wordprocessingml/2006/main" xmlns:w14="http://schemas.microsoft.com/office/word/2010/wordml" xmlns:w15="http://schemas.microsoft.com/office/word/2012/wordml" xmlns:w16cid="http://schemas.microsoft.com/office/word/2016/wordml/cid" xmlns:w16se="http://schemas.microsoft.com/office/word/2015/wordml/symex" xmlns:wpg="http://schemas.microsoft.com/office/word/2010/wordprocessingGroup" xmlns:wpi="http://schemas.microsoft.com/office/word/2010/wordprocessingInk" xmlns:wne="http://schemas.microsoft.com/office/word/2006/wordml" xmlns:wps="http://schemas.microsoft.com/office/word/2010/wordprocessingShape" mc:Ignorable="w14 w15 w16se w16cid wp14">
+<w:document xmlns:wpc="http://schemas.microsoft.com/office/word/2010/wordprocessingCanvas" xmlns:cx="http://schemas.microsoft.com/office/drawing/2014/chartex" xmlns:cx1="http://schemas.microsoft.com/office/drawing/2015/9/8/chartex" xmlns:mc="http://schemas.openxmlformats.org/markup-compatibility/2006" xmlns:o="urn:schemas-microsoft-com:office:office" xmlns:r="http://schemas.openxmlformats.org/officeDocument/2006/relationships" xmlns:m="http://schemas.openxmlformats.org/officeDocument/2006/math" xmlns:v="urn:schemas-microsoft-com:vml" xmlns:wp14="http://schemas.microsoft.com/office/word/2010/wordprocessingDrawing" xmlns:wp="http://schemas.openxmlformats.org/drawingml/2006/wordprocessingDrawing" xmlns:w10="urn:schemas-microsoft-com:office:word" xmlns:w="http://schemas.openxmlformats.org/wordprocessingml/2006/main" xmlns:w14="http://schemas.microsoft.com/office/word/2010/wordml" xmlns:w15="http://schemas.microsoft.com/office/word/2012/wordml" xmlns:w16se="http://schemas.microsoft.com/office/word/2015/wordml/symex" xmlns:wpg="http://schemas.microsoft.com/office/word/2010/wordprocessingGroup" xmlns:wpi="http://schemas.microsoft.com/office/word/2010/wordprocessingInk" xmlns:wne="http://schemas.microsoft.com/office/word/2006/wordml" xmlns:wps="http://schemas.microsoft.com/office/word/2010/wordprocessingShape" mc:Ignorable="w14 w15 w16se wp14">
   <w:body>
     <w:p>
       <w:pPr>
@@ -245,14 +245,12 @@
       <w:pPr>
         <w:pStyle w:val="Standard"/>
       </w:pPr>
-      <w:proofErr w:type="spellStart"/>
       <w:r>
         <w:rPr>
           <w:i/>
         </w:rPr>
         <w:t>RealStand</w:t>
       </w:r>
-      <w:proofErr w:type="spellEnd"/>
       <w:r>
         <w:t>,</w:t>
       </w:r>
@@ -585,6 +583,7 @@
       <w:r>
         <w:rPr>
           <w:noProof/>
+          <w:lang w:eastAsia="pt-PT" w:bidi="ar-SA"/>
         </w:rPr>
         <w:drawing>
           <wp:inline distT="0" distB="0" distL="0" distR="0" wp14:anchorId="06AF98A0" wp14:editId="0B1B88C1">
@@ -651,6 +650,7 @@
       <w:r>
         <w:rPr>
           <w:noProof/>
+          <w:lang w:eastAsia="pt-PT" w:bidi="ar-SA"/>
         </w:rPr>
         <w:drawing>
           <wp:inline distT="0" distB="0" distL="0" distR="0" wp14:anchorId="54B543E6" wp14:editId="2D0C0878">
@@ -740,6 +740,7 @@
       <w:r>
         <w:rPr>
           <w:noProof/>
+          <w:lang w:eastAsia="pt-PT" w:bidi="ar-SA"/>
         </w:rPr>
         <w:drawing>
           <wp:inline distT="0" distB="0" distL="0" distR="0" wp14:anchorId="38BB5646" wp14:editId="3851CECC">
@@ -851,7 +852,6 @@
         </w:rPr>
         <w:t xml:space="preserve"> ou </w:t>
       </w:r>
-      <w:proofErr w:type="spellStart"/>
       <w:r>
         <w:rPr>
           <w:i/>
@@ -860,7 +860,6 @@
         </w:rPr>
         <w:t>Pert</w:t>
       </w:r>
-      <w:proofErr w:type="spellEnd"/>
       <w:r>
         <w:rPr>
           <w:color w:val="4472C4" w:themeColor="accent1"/>
@@ -875,51 +874,333 @@
           <w:color w:val="4472C4" w:themeColor="accent1"/>
         </w:rPr>
       </w:pPr>
-      <w:r>
+    </w:p>
+    <w:p>
+      <w:pPr>
+        <w:pStyle w:val="Standard"/>
+      </w:pPr>
+      <w:r>
+        <w:t>Possíveis r</w:t>
+      </w:r>
+      <w:r>
+        <w:t>iscos:</w:t>
+      </w:r>
+      <w:r>
+        <w:tab/>
+      </w:r>
+    </w:p>
+    <w:p>
+      <w:pPr>
+        <w:pStyle w:val="Standard"/>
+        <w:numPr>
+          <w:ilvl w:val="0"/>
+          <w:numId w:val="4"/>
+        </w:numPr>
+      </w:pPr>
+      <w:r>
+        <w:t>O programa fecha inesperadamente ao adicionar um cliente.</w:t>
+      </w:r>
+    </w:p>
+    <w:p>
+      <w:pPr>
+        <w:pStyle w:val="Standard"/>
+        <w:numPr>
+          <w:ilvl w:val="0"/>
+          <w:numId w:val="4"/>
+        </w:numPr>
+      </w:pPr>
+      <w:r>
+        <w:t>O programa fecha inesperadamente ao editar um cliente.</w:t>
+      </w:r>
+      <w:r>
+        <w:t xml:space="preserve"> </w:t>
+      </w:r>
+    </w:p>
+    <w:p>
+      <w:pPr>
+        <w:pStyle w:val="Standard"/>
+        <w:numPr>
+          <w:ilvl w:val="0"/>
+          <w:numId w:val="4"/>
+        </w:numPr>
+      </w:pPr>
+      <w:r>
+        <w:t>O programa fecha inesperadamente ao eliminar um cliente.</w:t>
+      </w:r>
+      <w:r>
+        <w:t xml:space="preserve"> </w:t>
+      </w:r>
+    </w:p>
+    <w:p>
+      <w:pPr>
+        <w:pStyle w:val="Standard"/>
+        <w:numPr>
+          <w:ilvl w:val="0"/>
+          <w:numId w:val="4"/>
+        </w:numPr>
+      </w:pPr>
+      <w:r>
+        <w:t>O programa fecha inesperadamente ao adicionar um carro.</w:t>
+      </w:r>
+    </w:p>
+    <w:p>
+      <w:pPr>
+        <w:pStyle w:val="Standard"/>
+        <w:numPr>
+          <w:ilvl w:val="0"/>
+          <w:numId w:val="4"/>
+        </w:numPr>
+      </w:pPr>
+      <w:r>
+        <w:t>O programa fecha inesperadamente ao editar um carro.</w:t>
+      </w:r>
+      <w:r>
+        <w:t xml:space="preserve"> </w:t>
+      </w:r>
+    </w:p>
+    <w:p>
+      <w:pPr>
+        <w:pStyle w:val="Standard"/>
+        <w:numPr>
+          <w:ilvl w:val="0"/>
+          <w:numId w:val="4"/>
+        </w:numPr>
+      </w:pPr>
+      <w:r>
+        <w:t>O programa fecha inesperadamente ao eliminar um carro.</w:t>
+      </w:r>
+      <w:r>
+        <w:t xml:space="preserve"> </w:t>
+      </w:r>
+    </w:p>
+    <w:p>
+      <w:pPr>
+        <w:pStyle w:val="Standard"/>
+        <w:numPr>
+          <w:ilvl w:val="0"/>
+          <w:numId w:val="4"/>
+        </w:numPr>
+      </w:pPr>
+      <w:r>
+        <w:t>O programa fecha inesperadamente ao associar um carro a um cliente.</w:t>
+      </w:r>
+    </w:p>
+    <w:p>
+      <w:pPr>
+        <w:pStyle w:val="Standard"/>
+        <w:numPr>
+          <w:ilvl w:val="0"/>
+          <w:numId w:val="4"/>
+        </w:numPr>
+      </w:pPr>
+      <w:r>
+        <w:t>O programa fecha inesperadamente ao adicionar um serviço.</w:t>
+      </w:r>
+    </w:p>
+    <w:p>
+      <w:pPr>
+        <w:pStyle w:val="Standard"/>
+        <w:numPr>
+          <w:ilvl w:val="0"/>
+          <w:numId w:val="4"/>
+        </w:numPr>
+      </w:pPr>
+      <w:r>
+        <w:t>O programa fecha inesperadamente ao editar um serviço.</w:t>
+      </w:r>
+    </w:p>
+    <w:p>
+      <w:pPr>
+        <w:pStyle w:val="Standard"/>
+        <w:numPr>
+          <w:ilvl w:val="0"/>
+          <w:numId w:val="4"/>
+        </w:numPr>
+      </w:pPr>
+      <w:r>
+        <w:t>O programa fecha inesperadamente ao eliminar um serviço.</w:t>
+      </w:r>
+      <w:r>
+        <w:t xml:space="preserve"> </w:t>
+      </w:r>
+    </w:p>
+    <w:p>
+      <w:pPr>
+        <w:pStyle w:val="Standard"/>
+        <w:numPr>
+          <w:ilvl w:val="0"/>
+          <w:numId w:val="4"/>
+        </w:numPr>
+      </w:pPr>
+      <w:r>
+        <w:t>O programa fecha inesperadamente ao adicionar uma parcela.</w:t>
+      </w:r>
+    </w:p>
+    <w:p>
+      <w:pPr>
+        <w:pStyle w:val="Standard"/>
+        <w:numPr>
+          <w:ilvl w:val="0"/>
+          <w:numId w:val="4"/>
+        </w:numPr>
+      </w:pPr>
+      <w:r>
+        <w:t>O programa fecha inesperadamente ao editar uma parcela.</w:t>
+      </w:r>
+    </w:p>
+    <w:p>
+      <w:pPr>
+        <w:pStyle w:val="Standard"/>
+        <w:numPr>
+          <w:ilvl w:val="0"/>
+          <w:numId w:val="4"/>
+        </w:numPr>
+      </w:pPr>
+      <w:r>
+        <w:t>O programa fecha inesperadamente ao eliminar uma parcela.</w:t>
+      </w:r>
+      <w:r>
+        <w:t xml:space="preserve"> </w:t>
+      </w:r>
+    </w:p>
+    <w:p>
+      <w:pPr>
+        <w:pStyle w:val="Standard"/>
+        <w:numPr>
+          <w:ilvl w:val="0"/>
+          <w:numId w:val="4"/>
+        </w:numPr>
+      </w:pPr>
+      <w:r>
+        <w:t>O programa fecha inesperadamente ao adicionar um</w:t>
+      </w:r>
+      <w:r>
+        <w:t xml:space="preserve"> carro de </w:t>
+      </w:r>
+      <w:r>
+        <w:t>venda.</w:t>
+      </w:r>
+      <w:r>
+        <w:t xml:space="preserve"> </w:t>
+      </w:r>
+    </w:p>
+    <w:p>
+      <w:pPr>
+        <w:pStyle w:val="Standard"/>
+        <w:numPr>
+          <w:ilvl w:val="0"/>
+          <w:numId w:val="4"/>
+        </w:numPr>
+      </w:pPr>
+      <w:r>
+        <w:t>O programa fecha inesperadamente ao anular uma venda.</w:t>
+      </w:r>
+      <w:r>
+        <w:t xml:space="preserve"> </w:t>
+      </w:r>
+    </w:p>
+    <w:p>
+      <w:pPr>
+        <w:pStyle w:val="Standard"/>
+        <w:numPr>
+          <w:ilvl w:val="0"/>
+          <w:numId w:val="4"/>
+        </w:numPr>
+      </w:pPr>
+      <w:r>
+        <w:t xml:space="preserve">O programa fecha inesperadamente ao </w:t>
+      </w:r>
+      <w:r>
+        <w:t>alugar um carro</w:t>
+      </w:r>
+      <w:r>
+        <w:t>.</w:t>
+      </w:r>
+      <w:r>
+        <w:t xml:space="preserve"> </w:t>
+      </w:r>
+    </w:p>
+    <w:p>
+      <w:pPr>
+        <w:pStyle w:val="Standard"/>
+        <w:numPr>
+          <w:ilvl w:val="0"/>
+          <w:numId w:val="4"/>
+        </w:numPr>
+      </w:pPr>
+      <w:r>
+        <w:t>O programa fecha inesperadamente ao</w:t>
+      </w:r>
+      <w:r>
+        <w:t xml:space="preserve"> devolver um carro alugado</w:t>
+      </w:r>
+      <w:r>
+        <w:t>.</w:t>
+      </w:r>
+    </w:p>
+    <w:p>
+      <w:pPr>
+        <w:pStyle w:val="Standard"/>
+        <w:numPr>
+          <w:ilvl w:val="0"/>
+          <w:numId w:val="4"/>
+        </w:numPr>
+      </w:pPr>
+      <w:r>
+        <w:t>O programa fecha inesperadamente ao imprimir uma fatura.</w:t>
+      </w:r>
+    </w:p>
+    <w:p>
+      <w:pPr>
+        <w:pStyle w:val="Standard"/>
+        <w:numPr>
+          <w:ilvl w:val="0"/>
+          <w:numId w:val="4"/>
+        </w:numPr>
+      </w:pPr>
+      <w:r>
+        <w:t>O programa fecha sempre que é tentado ser aberto.</w:t>
+      </w:r>
+    </w:p>
+    <w:p>
+      <w:pPr>
+        <w:pStyle w:val="Standard"/>
+        <w:numPr>
+          <w:ilvl w:val="0"/>
+          <w:numId w:val="4"/>
+        </w:numPr>
+      </w:pPr>
+      <w:r>
+        <w:t>O programa fecha inesperadamente sem ser feito nada em especifico.</w:t>
+      </w:r>
+    </w:p>
+    <w:p>
+      <w:pPr>
+        <w:pStyle w:val="Standard"/>
+      </w:pPr>
+    </w:p>
+    <w:p>
+      <w:pPr>
+        <w:pStyle w:val="Standard"/>
         <w:rPr>
           <w:color w:val="4472C4" w:themeColor="accent1"/>
         </w:rPr>
-        <w:tab/>
-      </w:r>
-    </w:p>
-    <w:p>
-      <w:pPr>
-        <w:pStyle w:val="Standard"/>
-        <w:rPr>
-          <w:color w:val="4472C4" w:themeColor="accent1"/>
-        </w:rPr>
-      </w:pPr>
-    </w:p>
-    <w:p>
-      <w:pPr>
-        <w:pStyle w:val="Standard"/>
-        <w:rPr>
-          <w:color w:val="4472C4" w:themeColor="accent1"/>
-        </w:rPr>
-      </w:pPr>
-    </w:p>
-    <w:p>
-      <w:pPr>
-        <w:pStyle w:val="Standard"/>
-        <w:rPr>
-          <w:color w:val="4472C4" w:themeColor="accent1"/>
-        </w:rPr>
       </w:pPr>
     </w:p>
     <w:tbl>
       <w:tblPr>
-        <w:tblStyle w:val="TabelacomGrelha"/>
+        <w:tblStyle w:val="TableGrid"/>
         <w:tblW w:w="0" w:type="auto"/>
         <w:tblLook w:val="04A0" w:firstRow="1" w:lastRow="0" w:firstColumn="1" w:lastColumn="0" w:noHBand="0" w:noVBand="1"/>
       </w:tblPr>
       <w:tblGrid>
-        <w:gridCol w:w="1375"/>
-        <w:gridCol w:w="1375"/>
-        <w:gridCol w:w="1375"/>
-        <w:gridCol w:w="1375"/>
-        <w:gridCol w:w="1376"/>
-        <w:gridCol w:w="1376"/>
-        <w:gridCol w:w="1376"/>
+        <w:gridCol w:w="1368"/>
+        <w:gridCol w:w="1436"/>
+        <w:gridCol w:w="1361"/>
+        <w:gridCol w:w="1370"/>
+        <w:gridCol w:w="1360"/>
+        <w:gridCol w:w="1363"/>
+        <w:gridCol w:w="1370"/>
       </w:tblGrid>
       <w:tr>
         <w:tc>
@@ -966,6 +1247,7 @@
           <w:p>
             <w:pPr>
               <w:pStyle w:val="Standard"/>
+              <w:jc w:val="center"/>
             </w:pPr>
           </w:p>
         </w:tc>
@@ -977,6 +1259,7 @@
           <w:p>
             <w:pPr>
               <w:pStyle w:val="Standard"/>
+              <w:jc w:val="center"/>
             </w:pPr>
           </w:p>
         </w:tc>
@@ -988,6 +1271,7 @@
           <w:p>
             <w:pPr>
               <w:pStyle w:val="Standard"/>
+              <w:jc w:val="center"/>
             </w:pPr>
           </w:p>
         </w:tc>
@@ -999,6 +1283,7 @@
           <w:p>
             <w:pPr>
               <w:pStyle w:val="Standard"/>
+              <w:jc w:val="center"/>
             </w:pPr>
           </w:p>
         </w:tc>
@@ -1013,6 +1298,7 @@
           <w:p>
             <w:pPr>
               <w:pStyle w:val="Standard"/>
+              <w:jc w:val="center"/>
             </w:pPr>
           </w:p>
         </w:tc>
@@ -1098,6 +1384,7 @@
           <w:p>
             <w:pPr>
               <w:pStyle w:val="Standard"/>
+              <w:jc w:val="center"/>
             </w:pPr>
           </w:p>
         </w:tc>
@@ -1109,6 +1396,7 @@
           <w:p>
             <w:pPr>
               <w:pStyle w:val="Standard"/>
+              <w:jc w:val="center"/>
             </w:pPr>
           </w:p>
         </w:tc>
@@ -1120,6 +1408,7 @@
           <w:p>
             <w:pPr>
               <w:pStyle w:val="Standard"/>
+              <w:jc w:val="center"/>
             </w:pPr>
           </w:p>
         </w:tc>
@@ -1131,6 +1420,7 @@
           <w:p>
             <w:pPr>
               <w:pStyle w:val="Standard"/>
+              <w:jc w:val="center"/>
             </w:pPr>
           </w:p>
         </w:tc>
@@ -1145,6 +1435,7 @@
           <w:p>
             <w:pPr>
               <w:pStyle w:val="Standard"/>
+              <w:jc w:val="center"/>
             </w:pPr>
           </w:p>
         </w:tc>
@@ -1209,6 +1500,7 @@
           <w:p>
             <w:pPr>
               <w:pStyle w:val="Standard"/>
+              <w:jc w:val="center"/>
             </w:pPr>
           </w:p>
         </w:tc>
@@ -1220,6 +1512,7 @@
           <w:p>
             <w:pPr>
               <w:pStyle w:val="Standard"/>
+              <w:jc w:val="center"/>
             </w:pPr>
           </w:p>
         </w:tc>
@@ -1231,6 +1524,7 @@
           <w:p>
             <w:pPr>
               <w:pStyle w:val="Standard"/>
+              <w:jc w:val="center"/>
             </w:pPr>
           </w:p>
         </w:tc>
@@ -1242,6 +1536,7 @@
           <w:p>
             <w:pPr>
               <w:pStyle w:val="Standard"/>
+              <w:jc w:val="center"/>
             </w:pPr>
           </w:p>
         </w:tc>
@@ -1256,6 +1551,7 @@
           <w:p>
             <w:pPr>
               <w:pStyle w:val="Standard"/>
+              <w:jc w:val="center"/>
             </w:pPr>
           </w:p>
         </w:tc>
@@ -1320,6 +1616,7 @@
           <w:p>
             <w:pPr>
               <w:pStyle w:val="Standard"/>
+              <w:jc w:val="center"/>
             </w:pPr>
           </w:p>
         </w:tc>
@@ -1331,7 +1628,11 @@
           <w:p>
             <w:pPr>
               <w:pStyle w:val="Standard"/>
-            </w:pPr>
+              <w:jc w:val="center"/>
+            </w:pPr>
+            <w:r>
+              <w:t>o,q</w:t>
+            </w:r>
           </w:p>
         </w:tc>
         <w:tc>
@@ -1342,7 +1643,14 @@
           <w:p>
             <w:pPr>
               <w:pStyle w:val="Standard"/>
-            </w:pPr>
+              <w:jc w:val="center"/>
+            </w:pPr>
+            <w:r>
+              <w:t>g,n</w:t>
+            </w:r>
+            <w:r>
+              <w:t>,p</w:t>
+            </w:r>
           </w:p>
         </w:tc>
         <w:tc>
@@ -1353,6 +1661,7 @@
           <w:p>
             <w:pPr>
               <w:pStyle w:val="Standard"/>
+              <w:jc w:val="center"/>
             </w:pPr>
           </w:p>
         </w:tc>
@@ -1367,7 +1676,11 @@
           <w:p>
             <w:pPr>
               <w:pStyle w:val="Standard"/>
-            </w:pPr>
+              <w:jc w:val="center"/>
+            </w:pPr>
+            <w:r>
+              <w:t>t</w:t>
+            </w:r>
           </w:p>
         </w:tc>
         <w:tc>
@@ -1434,7 +1747,11 @@
           <w:p>
             <w:pPr>
               <w:pStyle w:val="Standard"/>
-            </w:pPr>
+              <w:jc w:val="center"/>
+            </w:pPr>
+            <w:r>
+              <w:t>b,c,e,f,i,j,l,m</w:t>
+            </w:r>
           </w:p>
         </w:tc>
         <w:tc>
@@ -1445,7 +1762,11 @@
           <w:p>
             <w:pPr>
               <w:pStyle w:val="Standard"/>
-            </w:pPr>
+              <w:jc w:val="center"/>
+            </w:pPr>
+            <w:r>
+              <w:t>r</w:t>
+            </w:r>
           </w:p>
         </w:tc>
         <w:tc>
@@ -1456,7 +1777,11 @@
           <w:p>
             <w:pPr>
               <w:pStyle w:val="Standard"/>
-            </w:pPr>
+              <w:jc w:val="center"/>
+            </w:pPr>
+            <w:r>
+              <w:t>a,d,g,h,k</w:t>
+            </w:r>
           </w:p>
         </w:tc>
         <w:tc>
@@ -1467,6 +1792,7 @@
           <w:p>
             <w:pPr>
               <w:pStyle w:val="Standard"/>
+              <w:jc w:val="center"/>
             </w:pPr>
           </w:p>
         </w:tc>
@@ -1481,7 +1807,11 @@
           <w:p>
             <w:pPr>
               <w:pStyle w:val="Standard"/>
-            </w:pPr>
+              <w:jc w:val="center"/>
+            </w:pPr>
+            <w:r>
+              <w:t>s</w:t>
+            </w:r>
           </w:p>
         </w:tc>
         <w:tc>
@@ -1814,7 +2144,6 @@
           <w:sz w:val="20"/>
         </w:rPr>
       </w:pPr>
-      <w:proofErr w:type="gramStart"/>
       <w:r>
         <w:rPr>
           <w:sz w:val="20"/>
@@ -1822,7 +2151,6 @@
         </w:rPr>
         <w:t>[ ]</w:t>
       </w:r>
-      <w:proofErr w:type="gramEnd"/>
       <w:r>
         <w:rPr>
           <w:sz w:val="20"/>
@@ -1834,55 +2162,7 @@
           <w:sz w:val="20"/>
         </w:rPr>
         <w:tab/>
-        <w:t xml:space="preserve">Algum possível acontecimento de risco marcado na tabela a fundo </w:t>
-      </w:r>
-      <w:r>
-        <w:rPr>
-          <w:sz w:val="20"/>
-        </w:rPr>
-        <w:t>cinzento</w:t>
-      </w:r>
-      <w:r>
-        <w:rPr>
-          <w:sz w:val="20"/>
-        </w:rPr>
-        <w:t xml:space="preserve"> terá </w:t>
-      </w:r>
-      <w:r>
-        <w:rPr>
-          <w:sz w:val="20"/>
-        </w:rPr>
-        <w:t xml:space="preserve">alguma </w:t>
-      </w:r>
-      <w:r>
-        <w:rPr>
-          <w:sz w:val="20"/>
-        </w:rPr>
-        <w:t xml:space="preserve">preocupação para </w:t>
-      </w:r>
-      <w:r>
-        <w:rPr>
-          <w:sz w:val="20"/>
-        </w:rPr>
-        <w:t xml:space="preserve">que não se torne um caso grave para </w:t>
-      </w:r>
-      <w:r>
-        <w:rPr>
-          <w:sz w:val="20"/>
-        </w:rPr>
-        <w:t>que o projeto</w:t>
-      </w:r>
-      <w:r>
-        <w:rPr>
-          <w:sz w:val="20"/>
-        </w:rPr>
-        <w:t xml:space="preserve"> e será considerado como um pequeno problema</w:t>
-      </w:r>
-      <w:r>
-        <w:rPr>
-          <w:sz w:val="20"/>
-        </w:rPr>
-        <w:t>.</w:t>
+        <w:t>Algum possível acontecimento de risco marcado na tabela a fundo cinzento terá alguma preocupação para que não se torne um caso grave para que o projeto e será considerado como um pequeno problema.</w:t>
       </w:r>
     </w:p>
     <w:p>
@@ -1901,7 +2181,6 @@
           <w:sz w:val="20"/>
         </w:rPr>
       </w:pPr>
-      <w:proofErr w:type="gramStart"/>
       <w:r>
         <w:rPr>
           <w:sz w:val="20"/>
@@ -1909,7 +2188,6 @@
         </w:rPr>
         <w:t>[ ]</w:t>
       </w:r>
-      <w:proofErr w:type="gramEnd"/>
       <w:r>
         <w:rPr>
           <w:sz w:val="20"/>
@@ -1921,18 +2199,7 @@
           <w:sz w:val="20"/>
         </w:rPr>
         <w:tab/>
-      </w:r>
-      <w:r>
-        <w:rPr>
-          <w:sz w:val="20"/>
-        </w:rPr>
-        <w:t xml:space="preserve">Algum possível acontecimento de risco marcado na tabela a fundo </w:t>
-      </w:r>
-      <w:r>
-        <w:rPr>
-          <w:sz w:val="20"/>
-        </w:rPr>
-        <w:t>amarelo terá a nossa preocupação para ser resolvida para que o projeto seja acabado dentro do horário pretendido e será considerado uma problema moderado.</w:t>
+        <w:t>Algum possível acontecimento de risco marcado na tabela a fundo amarelo terá a nossa preocupação para ser resolvida para que o projeto seja acabado dentro do horário pretendido e será considerado uma problema moderado.</w:t>
       </w:r>
     </w:p>
     <w:p>
@@ -1952,7 +2219,6 @@
           <w:sz w:val="20"/>
         </w:rPr>
       </w:pPr>
-      <w:proofErr w:type="gramStart"/>
       <w:r>
         <w:rPr>
           <w:sz w:val="20"/>
@@ -1960,7 +2226,6 @@
         </w:rPr>
         <w:t>[ ]</w:t>
       </w:r>
-      <w:proofErr w:type="gramEnd"/>
       <w:r>
         <w:rPr>
           <w:sz w:val="20"/>
@@ -1972,31 +2237,7 @@
           <w:sz w:val="20"/>
         </w:rPr>
         <w:tab/>
-        <w:t xml:space="preserve">Algum possível acontecimento de risco marcado na tabela a fundo vermelho terá a nossa maior preocupação e urgência a ser resolvida </w:t>
-      </w:r>
-      <w:r>
-        <w:rPr>
-          <w:sz w:val="20"/>
-        </w:rPr>
-        <w:t xml:space="preserve">para que o projeto </w:t>
-      </w:r>
-      <w:r>
-        <w:rPr>
-          <w:sz w:val="20"/>
-        </w:rPr>
-        <w:t xml:space="preserve">consiga ser </w:t>
-      </w:r>
-      <w:r>
-        <w:rPr>
-          <w:sz w:val="20"/>
-        </w:rPr>
-        <w:t>acabado dentro do horário pretendido</w:t>
-      </w:r>
-      <w:r>
-        <w:rPr>
-          <w:sz w:val="20"/>
-        </w:rPr>
-        <w:t xml:space="preserve"> e será considerado um problema grave.</w:t>
+        <w:t>Algum possível acontecimento de risco marcado na tabela a fundo vermelho terá a nossa maior preocupação e urgência a ser resolvida para que o projeto consiga ser acabado dentro do horário pretendido e será considerado um problema grave.</w:t>
       </w:r>
     </w:p>
     <w:p>
@@ -2043,7 +2284,7 @@
     </w:p>
     <w:tbl>
       <w:tblPr>
-        <w:tblStyle w:val="TabeladeGrelha4-Destaque6"/>
+        <w:tblStyle w:val="GridTable4-Accent6"/>
         <w:tblW w:w="9585" w:type="dxa"/>
         <w:tblLook w:val="04A0" w:firstRow="1" w:lastRow="0" w:firstColumn="1" w:lastColumn="0" w:noHBand="0" w:noVBand="1"/>
       </w:tblPr>
@@ -4665,15 +4906,7 @@
                 <w:kern w:val="0"/>
                 <w:lang w:eastAsia="pt-PT" w:bidi="ar-SA"/>
               </w:rPr>
-              <w:t>5</w:t>
-            </w:r>
-            <w:r>
-              <w:rPr>
-                <w:rFonts w:eastAsia="Times New Roman" w:cs="Times New Roman"/>
-                <w:kern w:val="0"/>
-                <w:lang w:eastAsia="pt-PT" w:bidi="ar-SA"/>
-              </w:rPr>
-              <w:t>0</w:t>
+              <w:t>50</w:t>
             </w:r>
             <w:r>
               <w:rPr>
@@ -5389,15 +5622,7 @@
                 <w:kern w:val="0"/>
                 <w:lang w:eastAsia="pt-PT" w:bidi="ar-SA"/>
               </w:rPr>
-              <w:t>5</w:t>
-            </w:r>
-            <w:r>
-              <w:rPr>
-                <w:rFonts w:eastAsia="Times New Roman" w:cs="Times New Roman"/>
-                <w:kern w:val="0"/>
-                <w:lang w:eastAsia="pt-PT" w:bidi="ar-SA"/>
-              </w:rPr>
-              <w:t>5</w:t>
+              <w:t>55</w:t>
             </w:r>
             <w:r>
               <w:rPr>
@@ -5435,15 +5660,7 @@
                 <w:kern w:val="0"/>
                 <w:lang w:eastAsia="pt-PT" w:bidi="ar-SA"/>
               </w:rPr>
-              <w:t>4</w:t>
-            </w:r>
-            <w:r>
-              <w:rPr>
-                <w:rFonts w:eastAsia="Times New Roman" w:cs="Times New Roman"/>
-                <w:kern w:val="0"/>
-                <w:lang w:eastAsia="pt-PT" w:bidi="ar-SA"/>
-              </w:rPr>
-              <w:t>5</w:t>
+              <w:t>45</w:t>
             </w:r>
             <w:r>
               <w:rPr>
@@ -5621,15 +5838,7 @@
                 <w:kern w:val="0"/>
                 <w:lang w:eastAsia="pt-PT" w:bidi="ar-SA"/>
               </w:rPr>
-              <w:t>5</w:t>
-            </w:r>
-            <w:r>
-              <w:rPr>
-                <w:rFonts w:eastAsia="Times New Roman" w:cs="Times New Roman"/>
-                <w:kern w:val="0"/>
-                <w:lang w:eastAsia="pt-PT" w:bidi="ar-SA"/>
-              </w:rPr>
-              <w:t>5</w:t>
+              <w:t>55</w:t>
             </w:r>
             <w:r>
               <w:rPr>
@@ -5829,15 +6038,7 @@
                 <w:kern w:val="0"/>
                 <w:lang w:eastAsia="pt-PT" w:bidi="ar-SA"/>
               </w:rPr>
-              <w:t>4</w:t>
-            </w:r>
-            <w:r>
-              <w:rPr>
-                <w:rFonts w:eastAsia="Times New Roman" w:cs="Times New Roman"/>
-                <w:kern w:val="0"/>
-                <w:lang w:eastAsia="pt-PT" w:bidi="ar-SA"/>
-              </w:rPr>
-              <w:t>5</w:t>
+              <w:t>45</w:t>
             </w:r>
             <w:r>
               <w:rPr>
@@ -5880,29 +6081,7 @@
                 <w:szCs w:val="22"/>
                 <w:lang w:eastAsia="pt-PT" w:bidi="ar-SA"/>
               </w:rPr>
-              <w:t xml:space="preserve">Matriz de </w:t>
-            </w:r>
-            <w:r>
-              <w:rPr>
-                <w:rFonts w:eastAsia="Times New Roman" w:cs="Times New Roman"/>
-                <w:b w:val="0"/>
-                <w:kern w:val="0"/>
-                <w:sz w:val="22"/>
-                <w:szCs w:val="22"/>
-                <w:lang w:eastAsia="pt-PT" w:bidi="ar-SA"/>
-              </w:rPr>
-              <w:t>R</w:t>
-            </w:r>
-            <w:r>
-              <w:rPr>
-                <w:rFonts w:eastAsia="Times New Roman" w:cs="Times New Roman"/>
-                <w:b w:val="0"/>
-                <w:kern w:val="0"/>
-                <w:sz w:val="22"/>
-                <w:szCs w:val="22"/>
-                <w:lang w:eastAsia="pt-PT" w:bidi="ar-SA"/>
-              </w:rPr>
-              <w:t xml:space="preserve">esponsabilidades </w:t>
+              <w:t xml:space="preserve">Matriz de Responsabilidades </w:t>
             </w:r>
             <w:r>
               <w:rPr>
@@ -5914,16 +6093,6 @@
                 <w:lang w:eastAsia="pt-PT" w:bidi="ar-SA"/>
               </w:rPr>
               <w:br/>
-            </w:r>
-            <w:r>
-              <w:rPr>
-                <w:rFonts w:eastAsia="Times New Roman" w:cs="Times New Roman"/>
-                <w:b w:val="0"/>
-                <w:kern w:val="0"/>
-                <w:sz w:val="22"/>
-                <w:szCs w:val="22"/>
-                <w:lang w:eastAsia="pt-PT" w:bidi="ar-SA"/>
-              </w:rPr>
               <w:t>detalhada</w:t>
             </w:r>
             <w:r>
@@ -6319,15 +6488,7 @@
                 <w:kern w:val="0"/>
                 <w:lang w:eastAsia="pt-PT" w:bidi="ar-SA"/>
               </w:rPr>
-              <w:t>4</w:t>
-            </w:r>
-            <w:r>
-              <w:rPr>
-                <w:rFonts w:eastAsia="Times New Roman" w:cs="Times New Roman"/>
-                <w:kern w:val="0"/>
-                <w:lang w:eastAsia="pt-PT" w:bidi="ar-SA"/>
-              </w:rPr>
-              <w:t>5</w:t>
+              <w:t>45</w:t>
             </w:r>
             <w:r>
               <w:rPr>
@@ -6365,15 +6526,7 @@
                 <w:kern w:val="0"/>
                 <w:lang w:eastAsia="pt-PT" w:bidi="ar-SA"/>
               </w:rPr>
-              <w:t>5</w:t>
-            </w:r>
-            <w:r>
-              <w:rPr>
-                <w:rFonts w:eastAsia="Times New Roman" w:cs="Times New Roman"/>
-                <w:kern w:val="0"/>
-                <w:lang w:eastAsia="pt-PT" w:bidi="ar-SA"/>
-              </w:rPr>
-              <w:t>5</w:t>
+              <w:t>55</w:t>
             </w:r>
             <w:r>
               <w:rPr>
@@ -6634,15 +6787,7 @@
                 <w:kern w:val="0"/>
                 <w:lang w:eastAsia="pt-PT" w:bidi="ar-SA"/>
               </w:rPr>
-              <w:t>50</w:t>
-            </w:r>
-            <w:r>
-              <w:rPr>
-                <w:rFonts w:eastAsia="Times New Roman" w:cs="Times New Roman"/>
-                <w:kern w:val="0"/>
-                <w:lang w:eastAsia="pt-PT" w:bidi="ar-SA"/>
-              </w:rPr>
-              <w:t>%</w:t>
+              <w:t>50%</w:t>
             </w:r>
           </w:p>
         </w:tc>
@@ -6669,15 +6814,7 @@
                 <w:kern w:val="0"/>
                 <w:lang w:eastAsia="pt-PT" w:bidi="ar-SA"/>
               </w:rPr>
-              <w:t>50</w:t>
-            </w:r>
-            <w:r>
-              <w:rPr>
-                <w:rFonts w:eastAsia="Times New Roman" w:cs="Times New Roman"/>
-                <w:kern w:val="0"/>
-                <w:lang w:eastAsia="pt-PT" w:bidi="ar-SA"/>
-              </w:rPr>
-              <w:t>%</w:t>
+              <w:t>50%</w:t>
             </w:r>
           </w:p>
         </w:tc>
@@ -6797,15 +6934,7 @@
                 <w:kern w:val="0"/>
                 <w:lang w:eastAsia="pt-PT" w:bidi="ar-SA"/>
               </w:rPr>
-              <w:t>45</w:t>
-            </w:r>
-            <w:r>
-              <w:rPr>
-                <w:rFonts w:eastAsia="Times New Roman" w:cs="Times New Roman"/>
-                <w:kern w:val="0"/>
-                <w:lang w:eastAsia="pt-PT" w:bidi="ar-SA"/>
-              </w:rPr>
-              <w:t>%</w:t>
+              <w:t>45%</w:t>
             </w:r>
           </w:p>
         </w:tc>
@@ -6832,15 +6961,7 @@
                 <w:kern w:val="0"/>
                 <w:lang w:eastAsia="pt-PT" w:bidi="ar-SA"/>
               </w:rPr>
-              <w:t>55</w:t>
-            </w:r>
-            <w:r>
-              <w:rPr>
-                <w:rFonts w:eastAsia="Times New Roman" w:cs="Times New Roman"/>
-                <w:kern w:val="0"/>
-                <w:lang w:eastAsia="pt-PT" w:bidi="ar-SA"/>
-              </w:rPr>
-              <w:t>%</w:t>
+              <w:t>55%</w:t>
             </w:r>
           </w:p>
         </w:tc>
@@ -6883,14 +7004,12 @@
       <w:r>
         <w:t xml:space="preserve">Diagrama de </w:t>
       </w:r>
-      <w:proofErr w:type="spellStart"/>
       <w:r>
         <w:rPr>
           <w:i/>
         </w:rPr>
         <w:t>Gantt</w:t>
       </w:r>
-      <w:proofErr w:type="spellEnd"/>
       <w:r>
         <w:t xml:space="preserve"> e Lista Completa de Todas as Tarefas:</w:t>
       </w:r>
@@ -6909,14 +7028,20 @@
       <w:pPr>
         <w:pStyle w:val="Standard"/>
       </w:pPr>
-    </w:p>
-    <w:bookmarkStart w:id="0" w:name="_GoBack"/>
-    <w:p>
-      <w:pPr>
-        <w:pStyle w:val="Standard"/>
-      </w:pPr>
-      <w:r>
-        <w:object w:dxaOrig="4741" w:dyaOrig="810" w14:anchorId="662E5A1D">
+      <w:bookmarkStart w:id="0" w:name="_GoBack"/>
+      <w:bookmarkEnd w:id="0"/>
+    </w:p>
+    <w:p>
+      <w:pPr>
+        <w:pStyle w:val="Standard"/>
+      </w:pPr>
+    </w:p>
+    <w:p>
+      <w:pPr>
+        <w:pStyle w:val="Standard"/>
+      </w:pPr>
+      <w:r>
+        <w:object w:dxaOrig="1850" w:dyaOrig="831" w14:anchorId="4198C2FB">
           <v:shapetype id="_x0000_t75" coordsize="21600,21600" o:spt="75" o:preferrelative="t" path="m@4@5l@4@11@9@11@9@5xe" filled="f" stroked="f">
             <v:stroke joinstyle="miter"/>
             <v:formulas>
@@ -6936,18 +7061,12 @@
             <v:path o:extrusionok="f" gradientshapeok="t" o:connecttype="rect"/>
             <o:lock v:ext="edit" aspectratio="t"/>
           </v:shapetype>
-          <v:shape id="_x0000_i1051" type="#_x0000_t75" style="width:237pt;height:40.5pt" o:ole="">
+          <v:shape id="_x0000_i1027" type="#_x0000_t75" style="width:92.5pt;height:41.5pt" o:ole="">
             <v:imagedata r:id="rId12" o:title=""/>
           </v:shape>
-          <o:OLEObject Type="Embed" ProgID="Package" ShapeID="_x0000_i1051" DrawAspect="Content" ObjectID="_1618164518" r:id="rId13"/>
+          <o:OLEObject Type="Embed" ProgID="Package" ShapeID="_x0000_i1027" DrawAspect="Content" ObjectID="_1618324427" r:id="rId13"/>
         </w:object>
       </w:r>
-      <w:bookmarkEnd w:id="0"/>
-    </w:p>
-    <w:p>
-      <w:pPr>
-        <w:pStyle w:val="Standard"/>
-      </w:pPr>
     </w:p>
     <w:sectPr>
       <w:pgSz w:w="11906" w:h="16838"/>
@@ -6959,7 +7078,7 @@
 </file>
 
 <file path=word/endnotes.xml><?xml version="1.0" encoding="utf-8"?>
-<w:endnotes xmlns:wpc="http://schemas.microsoft.com/office/word/2010/wordprocessingCanvas" xmlns:cx="http://schemas.microsoft.com/office/drawing/2014/chartex" xmlns:cx1="http://schemas.microsoft.com/office/drawing/2015/9/8/chartex" xmlns:cx2="http://schemas.microsoft.com/office/drawing/2015/10/21/chartex" xmlns:cx3="http://schemas.microsoft.com/office/drawing/2016/5/9/chartex" xmlns:cx4="http://schemas.microsoft.com/office/drawing/2016/5/10/chartex" xmlns:cx5="http://schemas.microsoft.com/office/drawing/2016/5/11/chartex" xmlns:cx6="http://schemas.microsoft.com/office/drawing/2016/5/12/chartex" xmlns:cx7="http://schemas.microsoft.com/office/drawing/2016/5/13/chartex" xmlns:cx8="http://schemas.microsoft.com/office/drawing/2016/5/14/chartex" xmlns:mc="http://schemas.openxmlformats.org/markup-compatibility/2006" xmlns:aink="http://schemas.microsoft.com/office/drawing/2016/ink" xmlns:am3d="http://schemas.microsoft.com/office/drawing/2017/model3d" xmlns:o="urn:schemas-microsoft-com:office:office" xmlns:r="http://schemas.openxmlformats.org/officeDocument/2006/relationships" xmlns:m="http://schemas.openxmlformats.org/officeDocument/2006/math" xmlns:v="urn:schemas-microsoft-com:vml" xmlns:wp14="http://schemas.microsoft.com/office/word/2010/wordprocessingDrawing" xmlns:wp="http://schemas.openxmlformats.org/drawingml/2006/wordprocessingDrawing" xmlns:w10="urn:schemas-microsoft-com:office:word" xmlns:w="http://schemas.openxmlformats.org/wordprocessingml/2006/main" xmlns:w14="http://schemas.microsoft.com/office/word/2010/wordml" xmlns:w15="http://schemas.microsoft.com/office/word/2012/wordml" xmlns:w16cid="http://schemas.microsoft.com/office/word/2016/wordml/cid" xmlns:w16se="http://schemas.microsoft.com/office/word/2015/wordml/symex" xmlns:wpg="http://schemas.microsoft.com/office/word/2010/wordprocessingGroup" xmlns:wpi="http://schemas.microsoft.com/office/word/2010/wordprocessingInk" xmlns:wne="http://schemas.microsoft.com/office/word/2006/wordml" xmlns:wps="http://schemas.microsoft.com/office/word/2010/wordprocessingShape" mc:Ignorable="w14 w15 w16se w16cid wp14">
+<w:endnotes xmlns:wpc="http://schemas.microsoft.com/office/word/2010/wordprocessingCanvas" xmlns:cx="http://schemas.microsoft.com/office/drawing/2014/chartex" xmlns:cx1="http://schemas.microsoft.com/office/drawing/2015/9/8/chartex" xmlns:mc="http://schemas.openxmlformats.org/markup-compatibility/2006" xmlns:o="urn:schemas-microsoft-com:office:office" xmlns:r="http://schemas.openxmlformats.org/officeDocument/2006/relationships" xmlns:m="http://schemas.openxmlformats.org/officeDocument/2006/math" xmlns:v="urn:schemas-microsoft-com:vml" xmlns:wp14="http://schemas.microsoft.com/office/word/2010/wordprocessingDrawing" xmlns:wp="http://schemas.openxmlformats.org/drawingml/2006/wordprocessingDrawing" xmlns:w10="urn:schemas-microsoft-com:office:word" xmlns:w="http://schemas.openxmlformats.org/wordprocessingml/2006/main" xmlns:w14="http://schemas.microsoft.com/office/word/2010/wordml" xmlns:w15="http://schemas.microsoft.com/office/word/2012/wordml" xmlns:w16se="http://schemas.microsoft.com/office/word/2015/wordml/symex" xmlns:wpg="http://schemas.microsoft.com/office/word/2010/wordprocessingGroup" xmlns:wpi="http://schemas.microsoft.com/office/word/2010/wordprocessingInk" xmlns:wne="http://schemas.microsoft.com/office/word/2006/wordml" xmlns:wps="http://schemas.microsoft.com/office/word/2010/wordprocessingShape" mc:Ignorable="w14 w15 w16se wp14">
   <w:endnote w:type="separator" w:id="-1">
     <w:p>
       <w:r>
@@ -6978,7 +7097,7 @@
 </file>
 
 <file path=word/footnotes.xml><?xml version="1.0" encoding="utf-8"?>
-<w:footnotes xmlns:wpc="http://schemas.microsoft.com/office/word/2010/wordprocessingCanvas" xmlns:cx="http://schemas.microsoft.com/office/drawing/2014/chartex" xmlns:cx1="http://schemas.microsoft.com/office/drawing/2015/9/8/chartex" xmlns:cx2="http://schemas.microsoft.com/office/drawing/2015/10/21/chartex" xmlns:cx3="http://schemas.microsoft.com/office/drawing/2016/5/9/chartex" xmlns:cx4="http://schemas.microsoft.com/office/drawing/2016/5/10/chartex" xmlns:cx5="http://schemas.microsoft.com/office/drawing/2016/5/11/chartex" xmlns:cx6="http://schemas.microsoft.com/office/drawing/2016/5/12/chartex" xmlns:cx7="http://schemas.microsoft.com/office/drawing/2016/5/13/chartex" xmlns:cx8="http://schemas.microsoft.com/office/drawing/2016/5/14/chartex" xmlns:mc="http://schemas.openxmlformats.org/markup-compatibility/2006" xmlns:aink="http://schemas.microsoft.com/office/drawing/2016/ink" xmlns:am3d="http://schemas.microsoft.com/office/drawing/2017/model3d" xmlns:o="urn:schemas-microsoft-com:office:office" xmlns:r="http://schemas.openxmlformats.org/officeDocument/2006/relationships" xmlns:m="http://schemas.openxmlformats.org/officeDocument/2006/math" xmlns:v="urn:schemas-microsoft-com:vml" xmlns:wp14="http://schemas.microsoft.com/office/word/2010/wordprocessingDrawing" xmlns:wp="http://schemas.openxmlformats.org/drawingml/2006/wordprocessingDrawing" xmlns:w10="urn:schemas-microsoft-com:office:word" xmlns:w="http://schemas.openxmlformats.org/wordprocessingml/2006/main" xmlns:w14="http://schemas.microsoft.com/office/word/2010/wordml" xmlns:w15="http://schemas.microsoft.com/office/word/2012/wordml" xmlns:w16cid="http://schemas.microsoft.com/office/word/2016/wordml/cid" xmlns:w16se="http://schemas.microsoft.com/office/word/2015/wordml/symex" xmlns:wpg="http://schemas.microsoft.com/office/word/2010/wordprocessingGroup" xmlns:wpi="http://schemas.microsoft.com/office/word/2010/wordprocessingInk" xmlns:wne="http://schemas.microsoft.com/office/word/2006/wordml" xmlns:wps="http://schemas.microsoft.com/office/word/2010/wordprocessingShape" mc:Ignorable="w14 w15 w16se w16cid wp14">
+<w:footnotes xmlns:wpc="http://schemas.microsoft.com/office/word/2010/wordprocessingCanvas" xmlns:cx="http://schemas.microsoft.com/office/drawing/2014/chartex" xmlns:cx1="http://schemas.microsoft.com/office/drawing/2015/9/8/chartex" xmlns:mc="http://schemas.openxmlformats.org/markup-compatibility/2006" xmlns:o="urn:schemas-microsoft-com:office:office" xmlns:r="http://schemas.openxmlformats.org/officeDocument/2006/relationships" xmlns:m="http://schemas.openxmlformats.org/officeDocument/2006/math" xmlns:v="urn:schemas-microsoft-com:vml" xmlns:wp14="http://schemas.microsoft.com/office/word/2010/wordprocessingDrawing" xmlns:wp="http://schemas.openxmlformats.org/drawingml/2006/wordprocessingDrawing" xmlns:w10="urn:schemas-microsoft-com:office:word" xmlns:w="http://schemas.openxmlformats.org/wordprocessingml/2006/main" xmlns:w14="http://schemas.microsoft.com/office/word/2010/wordml" xmlns:w15="http://schemas.microsoft.com/office/word/2012/wordml" xmlns:w16se="http://schemas.microsoft.com/office/word/2015/wordml/symex" xmlns:wpg="http://schemas.microsoft.com/office/word/2010/wordprocessingGroup" xmlns:wpi="http://schemas.microsoft.com/office/word/2010/wordprocessingInk" xmlns:wne="http://schemas.microsoft.com/office/word/2006/wordml" xmlns:wps="http://schemas.microsoft.com/office/word/2010/wordprocessingShape" mc:Ignorable="w14 w15 w16se wp14">
   <w:footnote w:type="separator" w:id="-1">
     <w:p>
       <w:r>
@@ -7000,8 +7119,94 @@
 </file>
 
 <file path=word/numbering.xml><?xml version="1.0" encoding="utf-8"?>
-<w:numbering xmlns:wpc="http://schemas.microsoft.com/office/word/2010/wordprocessingCanvas" xmlns:cx="http://schemas.microsoft.com/office/drawing/2014/chartex" xmlns:cx1="http://schemas.microsoft.com/office/drawing/2015/9/8/chartex" xmlns:cx2="http://schemas.microsoft.com/office/drawing/2015/10/21/chartex" xmlns:cx3="http://schemas.microsoft.com/office/drawing/2016/5/9/chartex" xmlns:cx4="http://schemas.microsoft.com/office/drawing/2016/5/10/chartex" xmlns:cx5="http://schemas.microsoft.com/office/drawing/2016/5/11/chartex" xmlns:cx6="http://schemas.microsoft.com/office/drawing/2016/5/12/chartex" xmlns:cx7="http://schemas.microsoft.com/office/drawing/2016/5/13/chartex" xmlns:cx8="http://schemas.microsoft.com/office/drawing/2016/5/14/chartex" xmlns:mc="http://schemas.openxmlformats.org/markup-compatibility/2006" xmlns:aink="http://schemas.microsoft.com/office/drawing/2016/ink" xmlns:am3d="http://schemas.microsoft.com/office/drawing/2017/model3d" xmlns:o="urn:schemas-microsoft-com:office:office" xmlns:r="http://schemas.openxmlformats.org/officeDocument/2006/relationships" xmlns:m="http://schemas.openxmlformats.org/officeDocument/2006/math" xmlns:v="urn:schemas-microsoft-com:vml" xmlns:wp14="http://schemas.microsoft.com/office/word/2010/wordprocessingDrawing" xmlns:wp="http://schemas.openxmlformats.org/drawingml/2006/wordprocessingDrawing" xmlns:w10="urn:schemas-microsoft-com:office:word" xmlns:w="http://schemas.openxmlformats.org/wordprocessingml/2006/main" xmlns:w14="http://schemas.microsoft.com/office/word/2010/wordml" xmlns:w15="http://schemas.microsoft.com/office/word/2012/wordml" xmlns:w16cid="http://schemas.microsoft.com/office/word/2016/wordml/cid" xmlns:w16se="http://schemas.microsoft.com/office/word/2015/wordml/symex" xmlns:wpg="http://schemas.microsoft.com/office/word/2010/wordprocessingGroup" xmlns:wpi="http://schemas.microsoft.com/office/word/2010/wordprocessingInk" xmlns:wne="http://schemas.microsoft.com/office/word/2006/wordml" xmlns:wps="http://schemas.microsoft.com/office/word/2010/wordprocessingShape" mc:Ignorable="w14 w15 w16se w16cid wp14">
+<w:numbering xmlns:wpc="http://schemas.microsoft.com/office/word/2010/wordprocessingCanvas" xmlns:cx="http://schemas.microsoft.com/office/drawing/2014/chartex" xmlns:cx1="http://schemas.microsoft.com/office/drawing/2015/9/8/chartex" xmlns:mc="http://schemas.openxmlformats.org/markup-compatibility/2006" xmlns:o="urn:schemas-microsoft-com:office:office" xmlns:r="http://schemas.openxmlformats.org/officeDocument/2006/relationships" xmlns:m="http://schemas.openxmlformats.org/officeDocument/2006/math" xmlns:v="urn:schemas-microsoft-com:vml" xmlns:wp14="http://schemas.microsoft.com/office/word/2010/wordprocessingDrawing" xmlns:wp="http://schemas.openxmlformats.org/drawingml/2006/wordprocessingDrawing" xmlns:w10="urn:schemas-microsoft-com:office:word" xmlns:w="http://schemas.openxmlformats.org/wordprocessingml/2006/main" xmlns:w14="http://schemas.microsoft.com/office/word/2010/wordml" xmlns:w15="http://schemas.microsoft.com/office/word/2012/wordml" xmlns:w16se="http://schemas.microsoft.com/office/word/2015/wordml/symex" xmlns:wpg="http://schemas.microsoft.com/office/word/2010/wordprocessingGroup" xmlns:wpi="http://schemas.microsoft.com/office/word/2010/wordprocessingInk" xmlns:wne="http://schemas.microsoft.com/office/word/2006/wordml" xmlns:wps="http://schemas.microsoft.com/office/word/2010/wordprocessingShape" mc:Ignorable="w14 w15 w16se wp14">
   <w:abstractNum w:abstractNumId="0" w15:restartNumberingAfterBreak="0">
+    <w:nsid w:val="0C0F547F"/>
+    <w:multiLevelType w:val="hybridMultilevel"/>
+    <w:tmpl w:val="A5C2A174"/>
+    <w:lvl w:ilvl="0" w:tplc="08160017">
+      <w:start w:val="1"/>
+      <w:numFmt w:val="lowerLetter"/>
+      <w:lvlText w:val="%1)"/>
+      <w:lvlJc w:val="left"/>
+      <w:pPr>
+        <w:ind w:left="720" w:hanging="360"/>
+      </w:pPr>
+    </w:lvl>
+    <w:lvl w:ilvl="1" w:tplc="08160019" w:tentative="1">
+      <w:start w:val="1"/>
+      <w:numFmt w:val="lowerLetter"/>
+      <w:lvlText w:val="%2."/>
+      <w:lvlJc w:val="left"/>
+      <w:pPr>
+        <w:ind w:left="1440" w:hanging="360"/>
+      </w:pPr>
+    </w:lvl>
+    <w:lvl w:ilvl="2" w:tplc="0816001B" w:tentative="1">
+      <w:start w:val="1"/>
+      <w:numFmt w:val="lowerRoman"/>
+      <w:lvlText w:val="%3."/>
+      <w:lvlJc w:val="right"/>
+      <w:pPr>
+        <w:ind w:left="2160" w:hanging="180"/>
+      </w:pPr>
+    </w:lvl>
+    <w:lvl w:ilvl="3" w:tplc="0816000F" w:tentative="1">
+      <w:start w:val="1"/>
+      <w:numFmt w:val="decimal"/>
+      <w:lvlText w:val="%4."/>
+      <w:lvlJc w:val="left"/>
+      <w:pPr>
+        <w:ind w:left="2880" w:hanging="360"/>
+      </w:pPr>
+    </w:lvl>
+    <w:lvl w:ilvl="4" w:tplc="08160019" w:tentative="1">
+      <w:start w:val="1"/>
+      <w:numFmt w:val="lowerLetter"/>
+      <w:lvlText w:val="%5."/>
+      <w:lvlJc w:val="left"/>
+      <w:pPr>
+        <w:ind w:left="3600" w:hanging="360"/>
+      </w:pPr>
+    </w:lvl>
+    <w:lvl w:ilvl="5" w:tplc="0816001B" w:tentative="1">
+      <w:start w:val="1"/>
+      <w:numFmt w:val="lowerRoman"/>
+      <w:lvlText w:val="%6."/>
+      <w:lvlJc w:val="right"/>
+      <w:pPr>
+        <w:ind w:left="4320" w:hanging="180"/>
+      </w:pPr>
+    </w:lvl>
+    <w:lvl w:ilvl="6" w:tplc="0816000F" w:tentative="1">
+      <w:start w:val="1"/>
+      <w:numFmt w:val="decimal"/>
+      <w:lvlText w:val="%7."/>
+      <w:lvlJc w:val="left"/>
+      <w:pPr>
+        <w:ind w:left="5040" w:hanging="360"/>
+      </w:pPr>
+    </w:lvl>
+    <w:lvl w:ilvl="7" w:tplc="08160019" w:tentative="1">
+      <w:start w:val="1"/>
+      <w:numFmt w:val="lowerLetter"/>
+      <w:lvlText w:val="%8."/>
+      <w:lvlJc w:val="left"/>
+      <w:pPr>
+        <w:ind w:left="5760" w:hanging="360"/>
+      </w:pPr>
+    </w:lvl>
+    <w:lvl w:ilvl="8" w:tplc="0816001B" w:tentative="1">
+      <w:start w:val="1"/>
+      <w:numFmt w:val="lowerRoman"/>
+      <w:lvlText w:val="%9."/>
+      <w:lvlJc w:val="right"/>
+      <w:pPr>
+        <w:ind w:left="6480" w:hanging="180"/>
+      </w:pPr>
+    </w:lvl>
+  </w:abstractNum>
+  <w:abstractNum w:abstractNumId="1" w15:restartNumberingAfterBreak="0">
     <w:nsid w:val="2EFF2BFA"/>
     <w:multiLevelType w:val="hybridMultilevel"/>
     <w:tmpl w:val="C24ED8CE"/>
@@ -7114,7 +7319,93 @@
       </w:rPr>
     </w:lvl>
   </w:abstractNum>
-  <w:abstractNum w:abstractNumId="1" w15:restartNumberingAfterBreak="0">
+  <w:abstractNum w:abstractNumId="2" w15:restartNumberingAfterBreak="0">
+    <w:nsid w:val="6B753557"/>
+    <w:multiLevelType w:val="hybridMultilevel"/>
+    <w:tmpl w:val="25FA639C"/>
+    <w:lvl w:ilvl="0" w:tplc="0816000F">
+      <w:start w:val="1"/>
+      <w:numFmt w:val="decimal"/>
+      <w:lvlText w:val="%1."/>
+      <w:lvlJc w:val="left"/>
+      <w:pPr>
+        <w:ind w:left="720" w:hanging="360"/>
+      </w:pPr>
+    </w:lvl>
+    <w:lvl w:ilvl="1" w:tplc="08160019" w:tentative="1">
+      <w:start w:val="1"/>
+      <w:numFmt w:val="lowerLetter"/>
+      <w:lvlText w:val="%2."/>
+      <w:lvlJc w:val="left"/>
+      <w:pPr>
+        <w:ind w:left="1440" w:hanging="360"/>
+      </w:pPr>
+    </w:lvl>
+    <w:lvl w:ilvl="2" w:tplc="0816001B" w:tentative="1">
+      <w:start w:val="1"/>
+      <w:numFmt w:val="lowerRoman"/>
+      <w:lvlText w:val="%3."/>
+      <w:lvlJc w:val="right"/>
+      <w:pPr>
+        <w:ind w:left="2160" w:hanging="180"/>
+      </w:pPr>
+    </w:lvl>
+    <w:lvl w:ilvl="3" w:tplc="0816000F" w:tentative="1">
+      <w:start w:val="1"/>
+      <w:numFmt w:val="decimal"/>
+      <w:lvlText w:val="%4."/>
+      <w:lvlJc w:val="left"/>
+      <w:pPr>
+        <w:ind w:left="2880" w:hanging="360"/>
+      </w:pPr>
+    </w:lvl>
+    <w:lvl w:ilvl="4" w:tplc="08160019" w:tentative="1">
+      <w:start w:val="1"/>
+      <w:numFmt w:val="lowerLetter"/>
+      <w:lvlText w:val="%5."/>
+      <w:lvlJc w:val="left"/>
+      <w:pPr>
+        <w:ind w:left="3600" w:hanging="360"/>
+      </w:pPr>
+    </w:lvl>
+    <w:lvl w:ilvl="5" w:tplc="0816001B" w:tentative="1">
+      <w:start w:val="1"/>
+      <w:numFmt w:val="lowerRoman"/>
+      <w:lvlText w:val="%6."/>
+      <w:lvlJc w:val="right"/>
+      <w:pPr>
+        <w:ind w:left="4320" w:hanging="180"/>
+      </w:pPr>
+    </w:lvl>
+    <w:lvl w:ilvl="6" w:tplc="0816000F" w:tentative="1">
+      <w:start w:val="1"/>
+      <w:numFmt w:val="decimal"/>
+      <w:lvlText w:val="%7."/>
+      <w:lvlJc w:val="left"/>
+      <w:pPr>
+        <w:ind w:left="5040" w:hanging="360"/>
+      </w:pPr>
+    </w:lvl>
+    <w:lvl w:ilvl="7" w:tplc="08160019" w:tentative="1">
+      <w:start w:val="1"/>
+      <w:numFmt w:val="lowerLetter"/>
+      <w:lvlText w:val="%8."/>
+      <w:lvlJc w:val="left"/>
+      <w:pPr>
+        <w:ind w:left="5760" w:hanging="360"/>
+      </w:pPr>
+    </w:lvl>
+    <w:lvl w:ilvl="8" w:tplc="0816001B" w:tentative="1">
+      <w:start w:val="1"/>
+      <w:numFmt w:val="lowerRoman"/>
+      <w:lvlText w:val="%9."/>
+      <w:lvlJc w:val="right"/>
+      <w:pPr>
+        <w:ind w:left="6480" w:hanging="180"/>
+      </w:pPr>
+    </w:lvl>
+  </w:abstractNum>
+  <w:abstractNum w:abstractNumId="3" w15:restartNumberingAfterBreak="0">
     <w:nsid w:val="7ADA4EFD"/>
     <w:multiLevelType w:val="hybridMultilevel"/>
     <w:tmpl w:val="2CC4DB74"/>
@@ -7228,16 +7519,22 @@
     </w:lvl>
   </w:abstractNum>
   <w:num w:numId="1">
-    <w:abstractNumId w:val="0"/>
+    <w:abstractNumId w:val="1"/>
   </w:num>
   <w:num w:numId="2">
-    <w:abstractNumId w:val="1"/>
+    <w:abstractNumId w:val="3"/>
+  </w:num>
+  <w:num w:numId="3">
+    <w:abstractNumId w:val="2"/>
+  </w:num>
+  <w:num w:numId="4">
+    <w:abstractNumId w:val="0"/>
   </w:num>
 </w:numbering>
 </file>
 
 <file path=word/styles.xml><?xml version="1.0" encoding="utf-8"?>
-<w:styles xmlns:mc="http://schemas.openxmlformats.org/markup-compatibility/2006" xmlns:r="http://schemas.openxmlformats.org/officeDocument/2006/relationships" xmlns:w="http://schemas.openxmlformats.org/wordprocessingml/2006/main" xmlns:w14="http://schemas.microsoft.com/office/word/2010/wordml" xmlns:w15="http://schemas.microsoft.com/office/word/2012/wordml" xmlns:w16cid="http://schemas.microsoft.com/office/word/2016/wordml/cid" xmlns:w16se="http://schemas.microsoft.com/office/word/2015/wordml/symex" mc:Ignorable="w14 w15 w16se w16cid">
+<w:styles xmlns:mc="http://schemas.openxmlformats.org/markup-compatibility/2006" xmlns:r="http://schemas.openxmlformats.org/officeDocument/2006/relationships" xmlns:w="http://schemas.openxmlformats.org/wordprocessingml/2006/main" xmlns:w14="http://schemas.microsoft.com/office/word/2010/wordml" xmlns:w15="http://schemas.microsoft.com/office/word/2012/wordml" xmlns:w16se="http://schemas.microsoft.com/office/word/2015/wordml/symex" mc:Ignorable="w14 w15 w16se">
   <w:docDefaults>
     <w:rPrDefault>
       <w:rPr>
@@ -7256,7 +7553,7 @@
       </w:pPr>
     </w:pPrDefault>
   </w:docDefaults>
-  <w:latentStyles w:defLockedState="0" w:defUIPriority="99" w:defSemiHidden="0" w:defUnhideWhenUsed="0" w:defQFormat="0" w:count="376">
+  <w:latentStyles w:defLockedState="0" w:defUIPriority="99" w:defSemiHidden="0" w:defUnhideWhenUsed="0" w:defQFormat="0" w:count="371">
     <w:lsdException w:name="Normal" w:uiPriority="0" w:qFormat="1"/>
     <w:lsdException w:name="heading 1" w:uiPriority="9" w:qFormat="1"/>
     <w:lsdException w:name="heading 2" w:semiHidden="1" w:uiPriority="9" w:unhideWhenUsed="1" w:qFormat="1"/>
@@ -7362,6 +7659,7 @@
     <w:lsdException w:name="HTML Sample" w:semiHidden="1" w:unhideWhenUsed="1"/>
     <w:lsdException w:name="HTML Typewriter" w:semiHidden="1" w:unhideWhenUsed="1"/>
     <w:lsdException w:name="HTML Variable" w:semiHidden="1" w:unhideWhenUsed="1"/>
+    <w:lsdException w:name="Normal Table" w:semiHidden="1" w:unhideWhenUsed="1"/>
     <w:lsdException w:name="annotation subject" w:semiHidden="1" w:unhideWhenUsed="1"/>
     <w:lsdException w:name="No List" w:semiHidden="1" w:unhideWhenUsed="1"/>
     <w:lsdException w:name="Outline List 1" w:semiHidden="1" w:unhideWhenUsed="1"/>
@@ -7404,8 +7702,11 @@
     <w:lsdException w:name="Table Contemporary" w:semiHidden="1" w:unhideWhenUsed="1"/>
     <w:lsdException w:name="Table Elegant" w:semiHidden="1" w:unhideWhenUsed="1"/>
     <w:lsdException w:name="Table Professional" w:semiHidden="1" w:unhideWhenUsed="1"/>
+    <w:lsdException w:name="Table Subtle 1" w:semiHidden="1" w:unhideWhenUsed="1"/>
     <w:lsdException w:name="Table Subtle 2" w:semiHidden="1" w:unhideWhenUsed="1"/>
     <w:lsdException w:name="Table Web 1" w:semiHidden="1" w:unhideWhenUsed="1"/>
+    <w:lsdException w:name="Table Web 2" w:semiHidden="1" w:unhideWhenUsed="1"/>
+    <w:lsdException w:name="Table Web 3" w:semiHidden="1" w:unhideWhenUsed="1"/>
     <w:lsdException w:name="Balloon Text" w:semiHidden="1" w:unhideWhenUsed="1"/>
     <w:lsdException w:name="Table Grid" w:uiPriority="39"/>
     <w:lsdException w:name="Table Theme" w:semiHidden="1" w:unhideWhenUsed="1"/>
@@ -7624,11 +7925,6 @@
     <w:lsdException w:name="List Table 5 Dark Accent 6" w:uiPriority="50"/>
     <w:lsdException w:name="List Table 6 Colorful Accent 6" w:uiPriority="51"/>
     <w:lsdException w:name="List Table 7 Colorful Accent 6" w:uiPriority="52"/>
-    <w:lsdException w:name="Mention" w:semiHidden="1" w:unhideWhenUsed="1"/>
-    <w:lsdException w:name="Smart Hyperlink" w:semiHidden="1" w:unhideWhenUsed="1"/>
-    <w:lsdException w:name="Hashtag" w:semiHidden="1" w:unhideWhenUsed="1"/>
-    <w:lsdException w:name="Unresolved Mention" w:semiHidden="1" w:unhideWhenUsed="1"/>
-    <w:lsdException w:name="Smart Link" w:semiHidden="1" w:unhideWhenUsed="1"/>
   </w:latentStyles>
   <w:style w:type="paragraph" w:default="1" w:styleId="Normal">
     <w:name w:val="Normal"/>
@@ -7637,12 +7933,13 @@
       <w:suppressAutoHyphens/>
     </w:pPr>
   </w:style>
-  <w:style w:type="character" w:default="1" w:styleId="Tipodeletrapredefinidodopargrafo">
+  <w:style w:type="character" w:default="1" w:styleId="DefaultParagraphFont">
     <w:name w:val="Default Paragraph Font"/>
     <w:uiPriority w:val="1"/>
+    <w:semiHidden/>
     <w:unhideWhenUsed/>
   </w:style>
-  <w:style w:type="table" w:default="1" w:styleId="Tabelanormal">
+  <w:style w:type="table" w:default="1" w:styleId="TableNormal">
     <w:name w:val="Normal Table"/>
     <w:uiPriority w:val="99"/>
     <w:semiHidden/>
@@ -7657,7 +7954,7 @@
       </w:tblCellMar>
     </w:tblPr>
   </w:style>
-  <w:style w:type="numbering" w:default="1" w:styleId="Semlista">
+  <w:style w:type="numbering" w:default="1" w:styleId="NoList">
     <w:name w:val="No List"/>
     <w:uiPriority w:val="99"/>
     <w:semiHidden/>
@@ -7690,11 +7987,11 @@
       <w:spacing w:after="120"/>
     </w:pPr>
   </w:style>
-  <w:style w:type="paragraph" w:styleId="Lista">
+  <w:style w:type="paragraph" w:styleId="List">
     <w:name w:val="List"/>
     <w:basedOn w:val="Textbody"/>
   </w:style>
-  <w:style w:type="paragraph" w:styleId="Legenda">
+  <w:style w:type="paragraph" w:styleId="Caption">
     <w:name w:val="caption"/>
     <w:basedOn w:val="Standard"/>
     <w:pPr>
@@ -7719,10 +8016,10 @@
       <w:rFonts w:ascii="OpenSymbol" w:eastAsia="OpenSymbol" w:hAnsi="OpenSymbol" w:cs="OpenSymbol"/>
     </w:rPr>
   </w:style>
-  <w:style w:type="paragraph" w:styleId="Textodebalo">
+  <w:style w:type="paragraph" w:styleId="BalloonText">
     <w:name w:val="Balloon Text"/>
     <w:basedOn w:val="Normal"/>
-    <w:link w:val="TextodebaloCarter"/>
+    <w:link w:val="BalloonTextChar"/>
     <w:uiPriority w:val="99"/>
     <w:semiHidden/>
     <w:unhideWhenUsed/>
@@ -7733,10 +8030,10 @@
       <w:szCs w:val="16"/>
     </w:rPr>
   </w:style>
-  <w:style w:type="character" w:customStyle="1" w:styleId="TextodebaloCarter">
-    <w:name w:val="Texto de balão Caráter"/>
-    <w:basedOn w:val="Tipodeletrapredefinidodopargrafo"/>
-    <w:link w:val="Textodebalo"/>
+  <w:style w:type="character" w:customStyle="1" w:styleId="BalloonTextChar">
+    <w:name w:val="Balloon Text Char"/>
+    <w:basedOn w:val="DefaultParagraphFont"/>
+    <w:link w:val="BalloonText"/>
     <w:uiPriority w:val="99"/>
     <w:semiHidden/>
     <w:rsid w:val="00C2057C"/>
@@ -7765,17 +8062,17 @@
   </w:style>
   <w:style w:type="character" w:customStyle="1" w:styleId="normaltextrun">
     <w:name w:val="normaltextrun"/>
-    <w:basedOn w:val="Tipodeletrapredefinidodopargrafo"/>
+    <w:basedOn w:val="DefaultParagraphFont"/>
     <w:rsid w:val="00F93E20"/>
   </w:style>
   <w:style w:type="character" w:customStyle="1" w:styleId="eop">
     <w:name w:val="eop"/>
-    <w:basedOn w:val="Tipodeletrapredefinidodopargrafo"/>
+    <w:basedOn w:val="DefaultParagraphFont"/>
     <w:rsid w:val="00F93E20"/>
   </w:style>
-  <w:style w:type="table" w:styleId="TabeladeGrelha4-Destaque6">
+  <w:style w:type="table" w:styleId="GridTable4-Accent6">
     <w:name w:val="Grid Table 4 Accent 6"/>
-    <w:basedOn w:val="Tabelanormal"/>
+    <w:basedOn w:val="TableNormal"/>
     <w:uiPriority w:val="49"/>
     <w:rsid w:val="004526B5"/>
     <w:tblPr>
@@ -7846,9 +8143,9 @@
       </w:tcPr>
     </w:tblStylePr>
   </w:style>
-  <w:style w:type="table" w:styleId="TabelacomGrelha">
+  <w:style w:type="table" w:styleId="TableGrid">
     <w:name w:val="Table Grid"/>
-    <w:basedOn w:val="Tabelanormal"/>
+    <w:basedOn w:val="TableNormal"/>
     <w:uiPriority w:val="39"/>
     <w:rsid w:val="00281E55"/>
     <w:tblPr>
@@ -8165,7 +8462,7 @@
 </file>
 
 <file path=customXml/itemProps1.xml><?xml version="1.0" encoding="utf-8"?>
-<ds:datastoreItem xmlns:ds="http://schemas.openxmlformats.org/officeDocument/2006/customXml" ds:itemID="{807EFB31-D26B-410A-B430-28358A44CC7C}">
+<ds:datastoreItem xmlns:ds="http://schemas.openxmlformats.org/officeDocument/2006/customXml" ds:itemID="{2BBDF735-E8D8-4760-B791-76AA6ECD79D3}">
   <ds:schemaRefs>
     <ds:schemaRef ds:uri="http://schemas.openxmlformats.org/officeDocument/2006/bibliography"/>
   </ds:schemaRefs>

</xml_diff>

<commit_message>
Atualizado alguns tópicos nos ficheiros
</commit_message>
<xml_diff>
--- a/IPL_PSI_MDS_Relatório de Planeamento.docx
+++ b/IPL_PSI_MDS_Relatório de Planeamento.docx
@@ -6,6 +6,9 @@
       <w:pPr>
         <w:pStyle w:val="Standard"/>
       </w:pPr>
+      <w:r>
+        <w:tab/>
+      </w:r>
     </w:p>
     <w:p>
       <w:pPr>
@@ -726,8 +729,33 @@
         <w:t>s e seus custos</w:t>
       </w:r>
       <w:r>
+        <w:t xml:space="preserve"> (nos anexos encontra-se a lista completa das tarefas)</w:t>
+      </w:r>
+      <w:r>
         <w:t>:</w:t>
       </w:r>
+    </w:p>
+    <w:p>
+      <w:pPr>
+        <w:pStyle w:val="Standard"/>
+        <w:rPr>
+          <w:b/>
+          <w:bCs/>
+          <w:noProof/>
+          <w:lang w:eastAsia="pt-PT" w:bidi="ar-SA"/>
+        </w:rPr>
+      </w:pPr>
+    </w:p>
+    <w:p>
+      <w:pPr>
+        <w:pStyle w:val="Standard"/>
+        <w:rPr>
+          <w:b/>
+          <w:bCs/>
+          <w:noProof/>
+          <w:lang w:eastAsia="pt-PT" w:bidi="ar-SA"/>
+        </w:rPr>
+      </w:pPr>
     </w:p>
     <w:p>
       <w:pPr>
@@ -739,14 +767,16 @@
       </w:pPr>
       <w:r>
         <w:rPr>
+          <w:b/>
+          <w:bCs/>
           <w:noProof/>
           <w:lang w:eastAsia="pt-PT" w:bidi="ar-SA"/>
         </w:rPr>
         <w:drawing>
-          <wp:inline distT="0" distB="0" distL="0" distR="0" wp14:anchorId="38BB5646" wp14:editId="3851CECC">
-            <wp:extent cx="5457825" cy="2943225"/>
-            <wp:effectExtent l="0" t="0" r="9525" b="9525"/>
-            <wp:docPr id="9" name="Imagem 9"/>
+          <wp:inline distT="0" distB="0" distL="0" distR="0" wp14:anchorId="1D1F8B0B" wp14:editId="0F39548A">
+            <wp:extent cx="4577715" cy="2866996"/>
+            <wp:effectExtent l="0" t="0" r="0" b="0"/>
+            <wp:docPr id="4" name="Picture 4"/>
             <wp:cNvGraphicFramePr>
               <a:graphicFrameLocks xmlns:a="http://schemas.openxmlformats.org/drawingml/2006/main" noChangeAspect="1"/>
             </wp:cNvGraphicFramePr>
@@ -754,12 +784,12 @@
               <a:graphicData uri="http://schemas.openxmlformats.org/drawingml/2006/picture">
                 <pic:pic xmlns:pic="http://schemas.openxmlformats.org/drawingml/2006/picture">
                   <pic:nvPicPr>
-                    <pic:cNvPr id="0" name="Picture 25"/>
+                    <pic:cNvPr id="0" name="Picture 2"/>
                     <pic:cNvPicPr>
                       <a:picLocks noChangeAspect="1" noChangeArrowheads="1"/>
                     </pic:cNvPicPr>
                   </pic:nvPicPr>
-                  <pic:blipFill>
+                  <pic:blipFill rotWithShape="1">
                     <a:blip r:embed="rId11">
                       <a:extLst>
                         <a:ext uri="{28A0092B-C50C-407E-A947-70E740481C1C}">
@@ -767,15 +797,13 @@
                         </a:ext>
                       </a:extLst>
                     </a:blip>
-                    <a:srcRect/>
-                    <a:stretch>
-                      <a:fillRect/>
-                    </a:stretch>
+                    <a:srcRect l="5806" r="58878"/>
+                    <a:stretch/>
                   </pic:blipFill>
                   <pic:spPr bwMode="auto">
                     <a:xfrm>
                       <a:off x="0" y="0"/>
-                      <a:ext cx="5457825" cy="2943225"/>
+                      <a:ext cx="4581682" cy="2869480"/>
                     </a:xfrm>
                     <a:prstGeom prst="rect">
                       <a:avLst/>
@@ -784,6 +812,11 @@
                     <a:ln>
                       <a:noFill/>
                     </a:ln>
+                    <a:extLst>
+                      <a:ext uri="{53640926-AAD7-44D8-BBD7-CCE9431645EC}">
+                        <a14:shadowObscured xmlns:a14="http://schemas.microsoft.com/office/drawing/2010/main"/>
+                      </a:ext>
+                    </a:extLst>
                   </pic:spPr>
                 </pic:pic>
               </a:graphicData>
@@ -791,6 +824,8 @@
           </wp:inline>
         </w:drawing>
       </w:r>
+      <w:bookmarkStart w:id="0" w:name="_GoBack"/>
+      <w:bookmarkEnd w:id="0"/>
     </w:p>
     <w:p>
       <w:pPr>
@@ -800,13 +835,6 @@
           <w:bCs/>
         </w:rPr>
       </w:pPr>
-      <w:r>
-        <w:rPr>
-          <w:b/>
-          <w:bCs/>
-        </w:rPr>
-        <w:br w:type="page"/>
-      </w:r>
     </w:p>
     <w:p>
       <w:pPr>
@@ -821,57 +849,15 @@
           <w:b/>
           <w:bCs/>
         </w:rPr>
-        <w:lastRenderedPageBreak/>
         <w:t>- Plano de riscos</w:t>
       </w:r>
     </w:p>
     <w:p>
       <w:pPr>
-        <w:pStyle w:val="Standard"/>
+        <w:suppressAutoHyphens w:val="0"/>
         <w:rPr>
-          <w:color w:val="4472C4" w:themeColor="accent1"/>
-        </w:rPr>
-      </w:pPr>
-      <w:r>
-        <w:rPr>
-          <w:color w:val="4472C4" w:themeColor="accent1"/>
-        </w:rPr>
-        <w:t xml:space="preserve">[Começar por apresentar nesta secção a matriz de exposição ao risco do projeto. Em seguida definir critérios para a utilização de técnicas para a realização de estimativas como a de </w:t>
-      </w:r>
-      <w:r>
-        <w:rPr>
-          <w:i/>
-          <w:iCs/>
-          <w:color w:val="4472C4" w:themeColor="accent1"/>
-        </w:rPr>
-        <w:t>Delphi</w:t>
-      </w:r>
-      <w:r>
-        <w:rPr>
-          <w:color w:val="4472C4" w:themeColor="accent1"/>
-        </w:rPr>
-        <w:t xml:space="preserve"> ou </w:t>
-      </w:r>
-      <w:r>
-        <w:rPr>
-          <w:i/>
-          <w:iCs/>
-          <w:color w:val="4472C4" w:themeColor="accent1"/>
-        </w:rPr>
-        <w:t>Pert</w:t>
-      </w:r>
-      <w:r>
-        <w:rPr>
-          <w:color w:val="4472C4" w:themeColor="accent1"/>
-        </w:rPr>
-        <w:t>. O passo seguinte passo por apresentar tabela com o registo dos riscos (de acordo com os critérios anteriores). Aqui devem ser identificados os itens (e.g., tarefas de risco) e o plano de ação]</w:t>
-      </w:r>
-    </w:p>
-    <w:p>
-      <w:pPr>
-        <w:pStyle w:val="Standard"/>
-        <w:rPr>
-          <w:color w:val="4472C4" w:themeColor="accent1"/>
+          <w:b/>
+          <w:bCs/>
         </w:rPr>
       </w:pPr>
     </w:p>
@@ -2133,7 +2119,10 @@
         <w:pStyle w:val="Standard"/>
       </w:pPr>
       <w:r>
-        <w:t>Legenda:</w:t>
+        <w:t>Soluções</w:t>
+      </w:r>
+      <w:r>
+        <w:t>:</w:t>
       </w:r>
     </w:p>
     <w:p>
@@ -7028,20 +7017,13 @@
       <w:pPr>
         <w:pStyle w:val="Standard"/>
       </w:pPr>
-      <w:bookmarkStart w:id="0" w:name="_GoBack"/>
-      <w:bookmarkEnd w:id="0"/>
-    </w:p>
-    <w:p>
-      <w:pPr>
-        <w:pStyle w:val="Standard"/>
-      </w:pPr>
-    </w:p>
-    <w:p>
-      <w:pPr>
-        <w:pStyle w:val="Standard"/>
-      </w:pPr>
-      <w:r>
-        <w:object w:dxaOrig="1850" w:dyaOrig="831" w14:anchorId="4198C2FB">
+    </w:p>
+    <w:p>
+      <w:pPr>
+        <w:pStyle w:val="Standard"/>
+      </w:pPr>
+      <w:r>
+        <w:object w:dxaOrig="1891" w:dyaOrig="811" w14:anchorId="0D86827D">
           <v:shapetype id="_x0000_t75" coordsize="21600,21600" o:spt="75" o:preferrelative="t" path="m@4@5l@4@11@9@11@9@5xe" filled="f" stroked="f">
             <v:stroke joinstyle="miter"/>
             <v:formulas>
@@ -7061,12 +7043,17 @@
             <v:path o:extrusionok="f" gradientshapeok="t" o:connecttype="rect"/>
             <o:lock v:ext="edit" aspectratio="t"/>
           </v:shapetype>
-          <v:shape id="_x0000_i1027" type="#_x0000_t75" style="width:92.5pt;height:41.5pt" o:ole="">
+          <v:shape id="_x0000_i1028" type="#_x0000_t75" style="width:94.5pt;height:40.5pt" o:ole="">
             <v:imagedata r:id="rId12" o:title=""/>
           </v:shape>
-          <o:OLEObject Type="Embed" ProgID="Package" ShapeID="_x0000_i1027" DrawAspect="Content" ObjectID="_1618324427" r:id="rId13"/>
+          <o:OLEObject Type="Embed" ProgID="Package" ShapeID="_x0000_i1028" DrawAspect="Content" ObjectID="_1618381930" r:id="rId13"/>
         </w:object>
       </w:r>
+    </w:p>
+    <w:p>
+      <w:pPr>
+        <w:pStyle w:val="Standard"/>
+      </w:pPr>
     </w:p>
     <w:sectPr>
       <w:pgSz w:w="11906" w:h="16838"/>
@@ -8462,7 +8449,7 @@
 </file>
 
 <file path=customXml/itemProps1.xml><?xml version="1.0" encoding="utf-8"?>
-<ds:datastoreItem xmlns:ds="http://schemas.openxmlformats.org/officeDocument/2006/customXml" ds:itemID="{2BBDF735-E8D8-4760-B791-76AA6ECD79D3}">
+<ds:datastoreItem xmlns:ds="http://schemas.openxmlformats.org/officeDocument/2006/customXml" ds:itemID="{3C87C7D4-5990-463B-B845-8D69188EFCA0}">
   <ds:schemaRefs>
     <ds:schemaRef ds:uri="http://schemas.openxmlformats.org/officeDocument/2006/bibliography"/>
   </ds:schemaRefs>

</xml_diff>